<commit_message>
Chinh lại hình ảnh của các form
</commit_message>
<xml_diff>
--- a/Báo-cáo-BTL-nền-tảng-phát-triển-web.docx
+++ b/Báo-cáo-BTL-nền-tảng-phát-triển-web.docx
@@ -1850,27 +1850,31 @@
         <w:lastRenderedPageBreak/>
         <w:t>Giao diện của người dùng Quản trị</w:t>
       </w:r>
-    </w:p>
-    <w:p>
-      <w:pPr>
-        <w:spacing w:line="360" w:lineRule="auto"/>
-        <w:jc w:val="center"/>
-        <w:rPr>
-          <w:b/>
-          <w:bCs/>
-        </w:rPr>
-      </w:pPr>
-      <w:r>
-        <w:rPr>
-          <w:b/>
-          <w:bCs/>
+      <w:r>
+        <w:rPr>
+          <w:lang w:val="vi-VN"/>
+        </w:rPr>
+        <w:t xml:space="preserve"> form tổng quan</w:t>
+      </w:r>
+    </w:p>
+    <w:p>
+      <w:pPr>
+        <w:pStyle w:val="ListParagraph"/>
+        <w:spacing w:line="360" w:lineRule="auto"/>
+        <w:rPr>
+          <w:lang w:val="vi-VN"/>
+        </w:rPr>
+      </w:pPr>
+      <w:r>
+        <w:rPr>
           <w:noProof/>
+          <w:lang w:val="vi-VN"/>
         </w:rPr>
         <w:drawing>
-          <wp:inline distT="0" distB="0" distL="0" distR="0" wp14:anchorId="3278F553" wp14:editId="11859CF6">
-            <wp:extent cx="7505249" cy="5985163"/>
-            <wp:effectExtent l="0" t="0" r="635" b="0"/>
-            <wp:docPr id="5" name="Picture 5"/>
+          <wp:inline distT="0" distB="0" distL="0" distR="0" wp14:anchorId="49BF4302" wp14:editId="042911D0">
+            <wp:extent cx="7722381" cy="6696710"/>
+            <wp:effectExtent l="0" t="0" r="0" b="8890"/>
+            <wp:docPr id="9" name="Picture 9"/>
             <wp:cNvGraphicFramePr>
               <a:graphicFrameLocks xmlns:a="http://schemas.openxmlformats.org/drawingml/2006/main" noChangeAspect="1"/>
             </wp:cNvGraphicFramePr>
@@ -1878,10 +1882,8 @@
               <a:graphicData uri="http://schemas.openxmlformats.org/drawingml/2006/picture">
                 <pic:pic xmlns:pic="http://schemas.openxmlformats.org/drawingml/2006/picture">
                   <pic:nvPicPr>
-                    <pic:cNvPr id="0" name="Picture 2"/>
-                    <pic:cNvPicPr>
-                      <a:picLocks noChangeAspect="1" noChangeArrowheads="1"/>
-                    </pic:cNvPicPr>
+                    <pic:cNvPr id="9" name="Picture 9"/>
+                    <pic:cNvPicPr/>
                   </pic:nvPicPr>
                   <pic:blipFill>
                     <a:blip r:embed="rId9" cstate="print">
@@ -1891,23 +1893,18 @@
                         </a:ext>
                       </a:extLst>
                     </a:blip>
-                    <a:srcRect/>
                     <a:stretch>
                       <a:fillRect/>
                     </a:stretch>
                   </pic:blipFill>
-                  <pic:spPr bwMode="auto">
+                  <pic:spPr>
                     <a:xfrm>
                       <a:off x="0" y="0"/>
-                      <a:ext cx="7512495" cy="5990941"/>
+                      <a:ext cx="7727490" cy="6701141"/>
                     </a:xfrm>
                     <a:prstGeom prst="rect">
                       <a:avLst/>
                     </a:prstGeom>
-                    <a:noFill/>
-                    <a:ln>
-                      <a:noFill/>
-                    </a:ln>
                   </pic:spPr>
                 </pic:pic>
               </a:graphicData>
@@ -1918,19 +1915,44 @@
     </w:p>
     <w:p>
       <w:pPr>
+        <w:pStyle w:val="ListParagraph"/>
+        <w:numPr>
+          <w:ilvl w:val="0"/>
+          <w:numId w:val="1"/>
+        </w:numPr>
+        <w:spacing w:line="360" w:lineRule="auto"/>
+        <w:rPr>
+          <w:lang w:val="vi-VN"/>
+        </w:rPr>
+      </w:pPr>
+      <w:r>
+        <w:rPr>
+          <w:lang w:val="vi-VN"/>
+        </w:rPr>
+        <w:lastRenderedPageBreak/>
+        <w:t>Giao diện người quản trị form hàng hóa</w:t>
+      </w:r>
+    </w:p>
+    <w:p>
+      <w:pPr>
         <w:spacing w:line="360" w:lineRule="auto"/>
         <w:jc w:val="center"/>
-      </w:pPr>
-      <w:r>
-        <w:rPr>
+        <w:rPr>
+          <w:b/>
+          <w:bCs/>
+        </w:rPr>
+      </w:pPr>
+      <w:r>
+        <w:rPr>
+          <w:b/>
+          <w:bCs/>
           <w:noProof/>
         </w:rPr>
-        <w:lastRenderedPageBreak/>
         <w:drawing>
-          <wp:inline distT="0" distB="0" distL="0" distR="0" wp14:anchorId="3972AE69" wp14:editId="4C32F26B">
-            <wp:extent cx="7540534" cy="6828155"/>
-            <wp:effectExtent l="0" t="0" r="3810" b="0"/>
-            <wp:docPr id="1" name="Picture 1"/>
+          <wp:inline distT="0" distB="0" distL="0" distR="0" wp14:anchorId="4EBD65EC" wp14:editId="040AE576">
+            <wp:extent cx="7082155" cy="6580307"/>
+            <wp:effectExtent l="0" t="0" r="4445" b="0"/>
+            <wp:docPr id="4" name="Picture 4"/>
             <wp:cNvGraphicFramePr>
               <a:graphicFrameLocks xmlns:a="http://schemas.openxmlformats.org/drawingml/2006/main" noChangeAspect="1"/>
             </wp:cNvGraphicFramePr>
@@ -1938,10 +1960,8 @@
               <a:graphicData uri="http://schemas.openxmlformats.org/drawingml/2006/picture">
                 <pic:pic xmlns:pic="http://schemas.openxmlformats.org/drawingml/2006/picture">
                   <pic:nvPicPr>
-                    <pic:cNvPr id="0" name="Picture 1"/>
-                    <pic:cNvPicPr>
-                      <a:picLocks noChangeAspect="1" noChangeArrowheads="1"/>
-                    </pic:cNvPicPr>
+                    <pic:cNvPr id="4" name="Picture 4"/>
+                    <pic:cNvPicPr/>
                   </pic:nvPicPr>
                   <pic:blipFill>
                     <a:blip r:embed="rId10" cstate="print">
@@ -1951,23 +1971,18 @@
                         </a:ext>
                       </a:extLst>
                     </a:blip>
-                    <a:srcRect/>
                     <a:stretch>
                       <a:fillRect/>
                     </a:stretch>
                   </pic:blipFill>
-                  <pic:spPr bwMode="auto">
+                  <pic:spPr>
                     <a:xfrm>
                       <a:off x="0" y="0"/>
-                      <a:ext cx="7550415" cy="6837102"/>
+                      <a:ext cx="7090847" cy="6588384"/>
                     </a:xfrm>
                     <a:prstGeom prst="rect">
                       <a:avLst/>
                     </a:prstGeom>
-                    <a:noFill/>
-                    <a:ln>
-                      <a:noFill/>
-                    </a:ln>
                   </pic:spPr>
                 </pic:pic>
               </a:graphicData>
@@ -1975,6 +1990,163 @@
           </wp:inline>
         </w:drawing>
       </w:r>
+    </w:p>
+    <w:p>
+      <w:pPr>
+        <w:pStyle w:val="ListParagraph"/>
+        <w:numPr>
+          <w:ilvl w:val="0"/>
+          <w:numId w:val="1"/>
+        </w:numPr>
+        <w:spacing w:line="360" w:lineRule="auto"/>
+        <w:rPr>
+          <w:lang w:val="vi-VN"/>
+        </w:rPr>
+      </w:pPr>
+      <w:r>
+        <w:rPr>
+          <w:lang w:val="vi-VN"/>
+        </w:rPr>
+        <w:lastRenderedPageBreak/>
+        <w:t xml:space="preserve">Giao </w:t>
+      </w:r>
+      <w:r>
+        <w:rPr>
+          <w:lang w:val="vi-VN"/>
+        </w:rPr>
+        <w:t xml:space="preserve">diện </w:t>
+      </w:r>
+      <w:r>
+        <w:rPr>
+          <w:lang w:val="vi-VN"/>
+        </w:rPr>
+        <w:t>của người quản trị form tài khoản</w:t>
+      </w:r>
+    </w:p>
+    <w:p>
+      <w:pPr>
+        <w:pStyle w:val="ListParagraph"/>
+        <w:spacing w:line="360" w:lineRule="auto"/>
+        <w:rPr>
+          <w:lang w:val="vi-VN"/>
+        </w:rPr>
+      </w:pPr>
+    </w:p>
+    <w:p>
+      <w:pPr>
+        <w:pStyle w:val="ListParagraph"/>
+        <w:spacing w:line="360" w:lineRule="auto"/>
+        <w:rPr>
+          <w:lang w:val="vi-VN"/>
+        </w:rPr>
+      </w:pPr>
+    </w:p>
+    <w:p>
+      <w:pPr>
+        <w:pStyle w:val="ListParagraph"/>
+        <w:spacing w:line="360" w:lineRule="auto"/>
+        <w:rPr>
+          <w:lang w:val="vi-VN"/>
+        </w:rPr>
+      </w:pPr>
+    </w:p>
+    <w:p>
+      <w:pPr>
+        <w:pStyle w:val="ListParagraph"/>
+        <w:spacing w:line="360" w:lineRule="auto"/>
+        <w:rPr>
+          <w:lang w:val="vi-VN"/>
+        </w:rPr>
+      </w:pPr>
+      <w:r>
+        <w:rPr>
+          <w:noProof/>
+          <w:lang w:val="vi-VN"/>
+        </w:rPr>
+        <w:drawing>
+          <wp:inline distT="0" distB="0" distL="0" distR="0" wp14:anchorId="50005FB5" wp14:editId="74AE5D97">
+            <wp:extent cx="8618220" cy="4165600"/>
+            <wp:effectExtent l="0" t="0" r="0" b="6350"/>
+            <wp:docPr id="10" name="Picture 10"/>
+            <wp:cNvGraphicFramePr>
+              <a:graphicFrameLocks xmlns:a="http://schemas.openxmlformats.org/drawingml/2006/main" noChangeAspect="1"/>
+            </wp:cNvGraphicFramePr>
+            <a:graphic xmlns:a="http://schemas.openxmlformats.org/drawingml/2006/main">
+              <a:graphicData uri="http://schemas.openxmlformats.org/drawingml/2006/picture">
+                <pic:pic xmlns:pic="http://schemas.openxmlformats.org/drawingml/2006/picture">
+                  <pic:nvPicPr>
+                    <pic:cNvPr id="10" name="Picture 10"/>
+                    <pic:cNvPicPr/>
+                  </pic:nvPicPr>
+                  <pic:blipFill>
+                    <a:blip r:embed="rId11">
+                      <a:extLst>
+                        <a:ext uri="{28A0092B-C50C-407E-A947-70E740481C1C}">
+                          <a14:useLocalDpi xmlns:a14="http://schemas.microsoft.com/office/drawing/2010/main" val="0"/>
+                        </a:ext>
+                      </a:extLst>
+                    </a:blip>
+                    <a:stretch>
+                      <a:fillRect/>
+                    </a:stretch>
+                  </pic:blipFill>
+                  <pic:spPr>
+                    <a:xfrm>
+                      <a:off x="0" y="0"/>
+                      <a:ext cx="8618220" cy="4165600"/>
+                    </a:xfrm>
+                    <a:prstGeom prst="rect">
+                      <a:avLst/>
+                    </a:prstGeom>
+                  </pic:spPr>
+                </pic:pic>
+              </a:graphicData>
+            </a:graphic>
+          </wp:inline>
+        </w:drawing>
+      </w:r>
+    </w:p>
+    <w:p>
+      <w:pPr>
+        <w:pStyle w:val="ListParagraph"/>
+        <w:spacing w:line="360" w:lineRule="auto"/>
+        <w:rPr>
+          <w:lang w:val="vi-VN"/>
+        </w:rPr>
+      </w:pPr>
+    </w:p>
+    <w:p>
+      <w:pPr>
+        <w:pStyle w:val="ListParagraph"/>
+        <w:spacing w:line="360" w:lineRule="auto"/>
+        <w:rPr>
+          <w:lang w:val="vi-VN"/>
+        </w:rPr>
+      </w:pPr>
+    </w:p>
+    <w:p>
+      <w:pPr>
+        <w:pStyle w:val="ListParagraph"/>
+        <w:spacing w:line="360" w:lineRule="auto"/>
+        <w:rPr>
+          <w:lang w:val="vi-VN"/>
+        </w:rPr>
+      </w:pPr>
+    </w:p>
+    <w:p>
+      <w:pPr>
+        <w:pStyle w:val="ListParagraph"/>
+        <w:spacing w:line="360" w:lineRule="auto"/>
+        <w:rPr>
+          <w:lang w:val="vi-VN"/>
+        </w:rPr>
+      </w:pPr>
+    </w:p>
+    <w:p>
+      <w:pPr>
+        <w:spacing w:line="360" w:lineRule="auto"/>
+        <w:jc w:val="center"/>
+      </w:pPr>
     </w:p>
     <w:p>
       <w:pPr>
@@ -2044,7 +2216,7 @@
                     </pic:cNvPicPr>
                   </pic:nvPicPr>
                   <pic:blipFill>
-                    <a:blip r:embed="rId11">
+                    <a:blip r:embed="rId12">
                       <a:extLst>
                         <a:ext uri="{28A0092B-C50C-407E-A947-70E740481C1C}">
                           <a14:useLocalDpi xmlns:a14="http://schemas.microsoft.com/office/drawing/2010/main" val="0"/>
@@ -2181,7 +2353,7 @@
                     <pic:cNvPicPr/>
                   </pic:nvPicPr>
                   <pic:blipFill>
-                    <a:blip r:embed="rId12"/>
+                    <a:blip r:embed="rId13"/>
                     <a:stretch>
                       <a:fillRect/>
                     </a:stretch>
@@ -2260,7 +2432,7 @@
                     <pic:cNvPicPr/>
                   </pic:nvPicPr>
                   <pic:blipFill>
-                    <a:blip r:embed="rId13"/>
+                    <a:blip r:embed="rId14"/>
                     <a:stretch>
                       <a:fillRect/>
                     </a:stretch>
@@ -2381,7 +2553,7 @@
                     </pic:cNvPicPr>
                   </pic:nvPicPr>
                   <pic:blipFill>
-                    <a:blip r:embed="rId14">
+                    <a:blip r:embed="rId15">
                       <a:extLst>
                         <a:ext uri="{28A0092B-C50C-407E-A947-70E740481C1C}">
                           <a14:useLocalDpi xmlns:a14="http://schemas.microsoft.com/office/drawing/2010/main" val="0"/>
@@ -2475,6 +2647,7 @@
       </w:pPr>
       <w:r>
         <w:rPr>
+          <w:noProof/>
           <w:lang w:val="vi-VN"/>
         </w:rPr>
         <w:lastRenderedPageBreak/>
@@ -2483,65 +2656,6 @@
             <wp:extent cx="6005080" cy="6485182"/>
             <wp:effectExtent l="0" t="0" r="0" b="0"/>
             <wp:docPr id="12" name="Picture 12"/>
-            <wp:cNvGraphicFramePr>
-              <a:graphicFrameLocks xmlns:a="http://schemas.openxmlformats.org/drawingml/2006/main" noChangeAspect="1"/>
-            </wp:cNvGraphicFramePr>
-            <a:graphic xmlns:a="http://schemas.openxmlformats.org/drawingml/2006/main">
-              <a:graphicData uri="http://schemas.openxmlformats.org/drawingml/2006/picture">
-                <pic:pic xmlns:pic="http://schemas.openxmlformats.org/drawingml/2006/picture">
-                  <pic:nvPicPr>
-                    <pic:cNvPr id="1" name=""/>
-                    <pic:cNvPicPr/>
-                  </pic:nvPicPr>
-                  <pic:blipFill>
-                    <a:blip r:embed="rId15"/>
-                    <a:stretch>
-                      <a:fillRect/>
-                    </a:stretch>
-                  </pic:blipFill>
-                  <pic:spPr>
-                    <a:xfrm>
-                      <a:off x="0" y="0"/>
-                      <a:ext cx="6005080" cy="6485182"/>
-                    </a:xfrm>
-                    <a:prstGeom prst="rect">
-                      <a:avLst/>
-                    </a:prstGeom>
-                  </pic:spPr>
-                </pic:pic>
-              </a:graphicData>
-            </a:graphic>
-          </wp:inline>
-        </w:drawing>
-      </w:r>
-    </w:p>
-    <w:p>
-      <w:pPr>
-        <w:spacing w:line="360" w:lineRule="auto"/>
-        <w:jc w:val="center"/>
-        <w:rPr>
-          <w:lang w:val="vi-VN"/>
-        </w:rPr>
-      </w:pPr>
-    </w:p>
-    <w:p>
-      <w:pPr>
-        <w:spacing w:line="360" w:lineRule="auto"/>
-        <w:jc w:val="center"/>
-        <w:rPr>
-          <w:lang w:val="vi-VN"/>
-        </w:rPr>
-      </w:pPr>
-      <w:r>
-        <w:rPr>
-          <w:lang w:val="vi-VN"/>
-        </w:rPr>
-        <w:lastRenderedPageBreak/>
-        <w:drawing>
-          <wp:inline distT="0" distB="0" distL="0" distR="0" wp14:anchorId="09CFEE04" wp14:editId="08EAD36B">
-            <wp:extent cx="5677392" cy="5532599"/>
-            <wp:effectExtent l="0" t="0" r="0" b="0"/>
-            <wp:docPr id="13" name="Picture 13"/>
             <wp:cNvGraphicFramePr>
               <a:graphicFrameLocks xmlns:a="http://schemas.openxmlformats.org/drawingml/2006/main" noChangeAspect="1"/>
             </wp:cNvGraphicFramePr>
@@ -2561,7 +2675,7 @@
                   <pic:spPr>
                     <a:xfrm>
                       <a:off x="0" y="0"/>
-                      <a:ext cx="5677392" cy="5532599"/>
+                      <a:ext cx="6005080" cy="6485182"/>
                     </a:xfrm>
                     <a:prstGeom prst="rect">
                       <a:avLst/>
@@ -2591,34 +2705,17 @@
           <w:lang w:val="vi-VN"/>
         </w:rPr>
       </w:pPr>
-    </w:p>
-    <w:p>
-      <w:pPr>
-        <w:spacing w:line="360" w:lineRule="auto"/>
-        <w:jc w:val="center"/>
-        <w:rPr>
-          <w:lang w:val="vi-VN"/>
-        </w:rPr>
-      </w:pPr>
-    </w:p>
-    <w:p>
-      <w:pPr>
-        <w:spacing w:line="360" w:lineRule="auto"/>
-        <w:jc w:val="center"/>
-        <w:rPr>
-          <w:lang w:val="vi-VN"/>
-        </w:rPr>
-      </w:pPr>
-      <w:r>
-        <w:rPr>
+      <w:r>
+        <w:rPr>
+          <w:noProof/>
           <w:lang w:val="vi-VN"/>
         </w:rPr>
         <w:lastRenderedPageBreak/>
         <w:drawing>
-          <wp:inline distT="0" distB="0" distL="0" distR="0" wp14:anchorId="72FB98E2" wp14:editId="39250C7D">
-            <wp:extent cx="5608806" cy="5509737"/>
+          <wp:inline distT="0" distB="0" distL="0" distR="0" wp14:anchorId="09CFEE04" wp14:editId="08EAD36B">
+            <wp:extent cx="5677392" cy="5532599"/>
             <wp:effectExtent l="0" t="0" r="0" b="0"/>
-            <wp:docPr id="14" name="Picture 14"/>
+            <wp:docPr id="13" name="Picture 13"/>
             <wp:cNvGraphicFramePr>
               <a:graphicFrameLocks xmlns:a="http://schemas.openxmlformats.org/drawingml/2006/main" noChangeAspect="1"/>
             </wp:cNvGraphicFramePr>
@@ -2638,6 +2735,84 @@
                   <pic:spPr>
                     <a:xfrm>
                       <a:off x="0" y="0"/>
+                      <a:ext cx="5677392" cy="5532599"/>
+                    </a:xfrm>
+                    <a:prstGeom prst="rect">
+                      <a:avLst/>
+                    </a:prstGeom>
+                  </pic:spPr>
+                </pic:pic>
+              </a:graphicData>
+            </a:graphic>
+          </wp:inline>
+        </w:drawing>
+      </w:r>
+    </w:p>
+    <w:p>
+      <w:pPr>
+        <w:spacing w:line="360" w:lineRule="auto"/>
+        <w:jc w:val="center"/>
+        <w:rPr>
+          <w:lang w:val="vi-VN"/>
+        </w:rPr>
+      </w:pPr>
+    </w:p>
+    <w:p>
+      <w:pPr>
+        <w:spacing w:line="360" w:lineRule="auto"/>
+        <w:jc w:val="center"/>
+        <w:rPr>
+          <w:lang w:val="vi-VN"/>
+        </w:rPr>
+      </w:pPr>
+    </w:p>
+    <w:p>
+      <w:pPr>
+        <w:spacing w:line="360" w:lineRule="auto"/>
+        <w:jc w:val="center"/>
+        <w:rPr>
+          <w:lang w:val="vi-VN"/>
+        </w:rPr>
+      </w:pPr>
+    </w:p>
+    <w:p>
+      <w:pPr>
+        <w:spacing w:line="360" w:lineRule="auto"/>
+        <w:jc w:val="center"/>
+        <w:rPr>
+          <w:lang w:val="vi-VN"/>
+        </w:rPr>
+      </w:pPr>
+      <w:r>
+        <w:rPr>
+          <w:noProof/>
+          <w:lang w:val="vi-VN"/>
+        </w:rPr>
+        <w:lastRenderedPageBreak/>
+        <w:drawing>
+          <wp:inline distT="0" distB="0" distL="0" distR="0" wp14:anchorId="72FB98E2" wp14:editId="39250C7D">
+            <wp:extent cx="5608806" cy="5509737"/>
+            <wp:effectExtent l="0" t="0" r="0" b="0"/>
+            <wp:docPr id="14" name="Picture 14"/>
+            <wp:cNvGraphicFramePr>
+              <a:graphicFrameLocks xmlns:a="http://schemas.openxmlformats.org/drawingml/2006/main" noChangeAspect="1"/>
+            </wp:cNvGraphicFramePr>
+            <a:graphic xmlns:a="http://schemas.openxmlformats.org/drawingml/2006/main">
+              <a:graphicData uri="http://schemas.openxmlformats.org/drawingml/2006/picture">
+                <pic:pic xmlns:pic="http://schemas.openxmlformats.org/drawingml/2006/picture">
+                  <pic:nvPicPr>
+                    <pic:cNvPr id="1" name=""/>
+                    <pic:cNvPicPr/>
+                  </pic:nvPicPr>
+                  <pic:blipFill>
+                    <a:blip r:embed="rId18"/>
+                    <a:stretch>
+                      <a:fillRect/>
+                    </a:stretch>
+                  </pic:blipFill>
+                  <pic:spPr>
+                    <a:xfrm>
+                      <a:off x="0" y="0"/>
                       <a:ext cx="5608806" cy="5509737"/>
                     </a:xfrm>
                     <a:prstGeom prst="rect">
@@ -2688,6 +2863,7 @@
       </w:pPr>
       <w:r>
         <w:rPr>
+          <w:noProof/>
           <w:lang w:val="vi-VN"/>
         </w:rPr>
         <w:lastRenderedPageBreak/>
@@ -2707,7 +2883,7 @@
                     <pic:cNvPicPr/>
                   </pic:nvPicPr>
                   <pic:blipFill>
-                    <a:blip r:embed="rId18"/>
+                    <a:blip r:embed="rId19"/>
                     <a:stretch>
                       <a:fillRect/>
                     </a:stretch>

</xml_diff>